<commit_message>
Revised R Code, revised Codebook, and additional dataset for two exercises
</commit_message>
<xml_diff>
--- a/data/02_data/Codebook_NHANES_for_R_dataset.docx
+++ b/data/02_data/Codebook_NHANES_for_R_dataset.docx
@@ -701,115 +701,41 @@
                 <w:sz w:val="20"/>
                 <w:szCs w:val="20"/>
               </w:rPr>
-              <w:t xml:space="preserve">3: </w:t>
-            </w:r>
-            <w:r>
-              <w:rPr>
-                <w:rFonts w:ascii="Arial" w:hAnsi="Arial" w:cs="Arial"/>
-                <w:sz w:val="20"/>
-                <w:szCs w:val="20"/>
-              </w:rPr>
-              <w:t>High school graduate/GED or equivalent</w:t>
-            </w:r>
-          </w:p>
-          <w:p>
-            <w:pPr>
-              <w:rPr>
-                <w:rFonts w:ascii="Arial" w:hAnsi="Arial" w:cs="Arial"/>
-                <w:sz w:val="20"/>
-                <w:szCs w:val="20"/>
-              </w:rPr>
-            </w:pPr>
-            <w:r>
-              <w:rPr>
-                <w:rFonts w:ascii="Arial" w:hAnsi="Arial" w:cs="Arial"/>
-                <w:sz w:val="20"/>
-                <w:szCs w:val="20"/>
-              </w:rPr>
-              <w:t xml:space="preserve">4: </w:t>
-            </w:r>
-            <w:r>
-              <w:rPr>
-                <w:rFonts w:ascii="Arial" w:hAnsi="Arial" w:cs="Arial"/>
-                <w:sz w:val="20"/>
-                <w:szCs w:val="20"/>
-              </w:rPr>
-              <w:t>Some college or AA degree</w:t>
-            </w:r>
-          </w:p>
-          <w:p>
-            <w:pPr>
-              <w:rPr>
-                <w:rFonts w:ascii="Arial" w:hAnsi="Arial" w:cs="Arial"/>
-                <w:sz w:val="20"/>
-                <w:szCs w:val="20"/>
-              </w:rPr>
-            </w:pPr>
-            <w:r>
-              <w:rPr>
-                <w:rFonts w:ascii="Arial" w:hAnsi="Arial" w:cs="Arial"/>
-                <w:sz w:val="20"/>
-                <w:szCs w:val="20"/>
-              </w:rPr>
-              <w:t xml:space="preserve">5: </w:t>
-            </w:r>
-            <w:r>
-              <w:rPr>
-                <w:rFonts w:ascii="Arial" w:hAnsi="Arial" w:cs="Arial"/>
-                <w:sz w:val="20"/>
-                <w:szCs w:val="20"/>
-              </w:rPr>
-              <w:t>College graduate or above</w:t>
-            </w:r>
-          </w:p>
-          <w:p>
-            <w:pPr>
-              <w:rPr>
-                <w:rFonts w:ascii="Arial" w:hAnsi="Arial" w:cs="Arial"/>
-                <w:sz w:val="20"/>
-                <w:szCs w:val="20"/>
-              </w:rPr>
-            </w:pPr>
-            <w:r>
-              <w:rPr>
-                <w:rFonts w:ascii="Arial" w:hAnsi="Arial" w:cs="Arial"/>
-                <w:sz w:val="20"/>
-                <w:szCs w:val="20"/>
-              </w:rPr>
-              <w:t>7</w:t>
-            </w:r>
-            <w:r>
-              <w:rPr>
-                <w:rFonts w:ascii="Arial" w:hAnsi="Arial" w:cs="Arial"/>
-                <w:sz w:val="20"/>
-                <w:szCs w:val="20"/>
-              </w:rPr>
-              <w:t xml:space="preserve">: </w:t>
-            </w:r>
-            <w:r>
-              <w:rPr>
-                <w:rFonts w:ascii="Arial" w:hAnsi="Arial" w:cs="Arial"/>
-                <w:sz w:val="20"/>
-                <w:szCs w:val="20"/>
-              </w:rPr>
-              <w:t>Refused</w:t>
-            </w:r>
-          </w:p>
-          <w:p>
-            <w:pPr>
-              <w:rPr>
-                <w:rFonts w:ascii="Arial" w:hAnsi="Arial" w:cs="Arial"/>
-                <w:sz w:val="20"/>
-                <w:szCs w:val="20"/>
-              </w:rPr>
-            </w:pPr>
-            <w:r>
-              <w:rPr>
-                <w:rFonts w:ascii="Arial" w:hAnsi="Arial" w:cs="Arial"/>
-                <w:sz w:val="20"/>
-                <w:szCs w:val="20"/>
-              </w:rPr>
-              <w:t>9: Don’t know</w:t>
+              <w:t>3: High school graduate/GED or equivalent</w:t>
+            </w:r>
+          </w:p>
+          <w:p>
+            <w:pPr>
+              <w:rPr>
+                <w:rFonts w:ascii="Arial" w:hAnsi="Arial" w:cs="Arial"/>
+                <w:sz w:val="20"/>
+                <w:szCs w:val="20"/>
+              </w:rPr>
+            </w:pPr>
+            <w:r>
+              <w:rPr>
+                <w:rFonts w:ascii="Arial" w:hAnsi="Arial" w:cs="Arial"/>
+                <w:sz w:val="20"/>
+                <w:szCs w:val="20"/>
+              </w:rPr>
+              <w:t>4: Some college or AA degree</w:t>
+            </w:r>
+          </w:p>
+          <w:p>
+            <w:pPr>
+              <w:rPr>
+                <w:rFonts w:ascii="Arial" w:hAnsi="Arial" w:cs="Arial"/>
+                <w:sz w:val="20"/>
+                <w:szCs w:val="20"/>
+              </w:rPr>
+            </w:pPr>
+            <w:r>
+              <w:rPr>
+                <w:rFonts w:ascii="Arial" w:hAnsi="Arial" w:cs="Arial"/>
+                <w:sz w:val="20"/>
+                <w:szCs w:val="20"/>
+              </w:rPr>
+              <w:t>5: College graduate or above</w:t>
             </w:r>
           </w:p>
         </w:tc>
@@ -886,15 +812,7 @@
                 <w:sz w:val="20"/>
                 <w:szCs w:val="20"/>
               </w:rPr>
-              <w:t xml:space="preserve">1: </w:t>
-            </w:r>
-            <w:r>
-              <w:rPr>
-                <w:rFonts w:ascii="Arial" w:hAnsi="Arial" w:cs="Arial"/>
-                <w:sz w:val="20"/>
-                <w:szCs w:val="20"/>
-              </w:rPr>
-              <w:t>$ 0 to $ 4,999</w:t>
+              <w:t>1: $ 0 to $ 4,999</w:t>
             </w:r>
           </w:p>
           <w:p>
@@ -1283,58 +1201,18 @@
                 <w:sz w:val="20"/>
                 <w:szCs w:val="20"/>
               </w:rPr>
-              <w:t>$100,000 and Over</w:t>
-            </w:r>
-          </w:p>
-          <w:p>
-            <w:pPr>
-              <w:rPr>
-                <w:rFonts w:ascii="Arial" w:hAnsi="Arial" w:cs="Arial"/>
-                <w:sz w:val="20"/>
-                <w:szCs w:val="20"/>
-              </w:rPr>
-            </w:pPr>
-            <w:r>
-              <w:rPr>
-                <w:rFonts w:ascii="Arial" w:hAnsi="Arial" w:cs="Arial"/>
-                <w:sz w:val="20"/>
-                <w:szCs w:val="20"/>
-              </w:rPr>
-              <w:t xml:space="preserve">77: </w:t>
-            </w:r>
-            <w:r>
-              <w:rPr>
-                <w:rFonts w:ascii="Arial" w:hAnsi="Arial" w:cs="Arial"/>
-                <w:sz w:val="20"/>
-                <w:szCs w:val="20"/>
-              </w:rPr>
-              <w:t>Refused</w:t>
-            </w:r>
-          </w:p>
-          <w:p>
-            <w:pPr>
-              <w:rPr>
-                <w:rFonts w:ascii="Arial" w:hAnsi="Arial" w:cs="Arial"/>
-                <w:sz w:val="20"/>
-                <w:szCs w:val="20"/>
-              </w:rPr>
-            </w:pPr>
-            <w:r>
-              <w:rPr>
-                <w:rFonts w:ascii="Arial" w:hAnsi="Arial" w:cs="Arial"/>
-                <w:sz w:val="20"/>
-                <w:szCs w:val="20"/>
-              </w:rPr>
-              <w:t xml:space="preserve">99: </w:t>
-            </w:r>
-            <w:r>
-              <w:rPr>
-                <w:rFonts w:ascii="Arial" w:hAnsi="Arial" w:cs="Arial"/>
-                <w:sz w:val="20"/>
-                <w:szCs w:val="20"/>
-              </w:rPr>
-              <w:t>Don’t know</w:t>
-            </w:r>
+              <w:t xml:space="preserve">$100,000 and </w:t>
+            </w:r>
+            <w:proofErr w:type="gramStart"/>
+            <w:r>
+              <w:rPr>
+                <w:rFonts w:ascii="Arial" w:hAnsi="Arial" w:cs="Arial"/>
+                <w:sz w:val="20"/>
+                <w:szCs w:val="20"/>
+              </w:rPr>
+              <w:t>Over</w:t>
+            </w:r>
+            <w:proofErr w:type="gramEnd"/>
           </w:p>
         </w:tc>
       </w:tr>
@@ -1866,27 +1744,7 @@
                 <w:sz w:val="20"/>
                 <w:szCs w:val="20"/>
               </w:rPr>
-              <w:t xml:space="preserve">Only for participants ≥ </w:t>
-            </w:r>
-            <w:r>
-              <w:rPr>
-                <w:rFonts w:ascii="Arial" w:hAnsi="Arial" w:cs="Arial"/>
-                <w:i/>
-                <w:iCs/>
-                <w:sz w:val="20"/>
-                <w:szCs w:val="20"/>
-              </w:rPr>
-              <w:t>1</w:t>
-            </w:r>
-            <w:r>
-              <w:rPr>
-                <w:rFonts w:ascii="Arial" w:hAnsi="Arial" w:cs="Arial"/>
-                <w:i/>
-                <w:iCs/>
-                <w:sz w:val="20"/>
-                <w:szCs w:val="20"/>
-              </w:rPr>
-              <w:t>8 years</w:t>
+              <w:t>Only for participants ≥ 18 years</w:t>
             </w:r>
           </w:p>
         </w:tc>
@@ -1928,40 +1786,6 @@
                 <w:szCs w:val="20"/>
               </w:rPr>
               <w:t>2: No</w:t>
-            </w:r>
-          </w:p>
-          <w:p>
-            <w:pPr>
-              <w:rPr>
-                <w:rFonts w:ascii="Arial" w:hAnsi="Arial" w:cs="Arial"/>
-                <w:sz w:val="20"/>
-                <w:szCs w:val="20"/>
-              </w:rPr>
-            </w:pPr>
-            <w:r>
-              <w:rPr>
-                <w:rFonts w:ascii="Arial" w:hAnsi="Arial" w:cs="Arial"/>
-                <w:sz w:val="20"/>
-                <w:szCs w:val="20"/>
-              </w:rPr>
-              <w:t>7: Refused</w:t>
-            </w:r>
-          </w:p>
-          <w:p>
-            <w:pPr>
-              <w:rPr>
-                <w:rFonts w:ascii="Arial" w:hAnsi="Arial" w:cs="Arial"/>
-                <w:sz w:val="20"/>
-                <w:szCs w:val="20"/>
-              </w:rPr>
-            </w:pPr>
-            <w:r>
-              <w:rPr>
-                <w:rFonts w:ascii="Arial" w:hAnsi="Arial" w:cs="Arial"/>
-                <w:sz w:val="20"/>
-                <w:szCs w:val="20"/>
-              </w:rPr>
-              <w:t>9: Don’t know</w:t>
             </w:r>
           </w:p>
         </w:tc>
@@ -2094,40 +1918,6 @@
               <w:t>3: Not at all</w:t>
             </w:r>
           </w:p>
-          <w:p>
-            <w:pPr>
-              <w:rPr>
-                <w:rFonts w:ascii="Arial" w:hAnsi="Arial" w:cs="Arial"/>
-                <w:sz w:val="20"/>
-                <w:szCs w:val="20"/>
-              </w:rPr>
-            </w:pPr>
-            <w:r>
-              <w:rPr>
-                <w:rFonts w:ascii="Arial" w:hAnsi="Arial" w:cs="Arial"/>
-                <w:sz w:val="20"/>
-                <w:szCs w:val="20"/>
-              </w:rPr>
-              <w:t>7: Refused</w:t>
-            </w:r>
-          </w:p>
-          <w:p>
-            <w:pPr>
-              <w:rPr>
-                <w:rFonts w:ascii="Arial" w:hAnsi="Arial" w:cs="Arial"/>
-                <w:sz w:val="20"/>
-                <w:szCs w:val="20"/>
-              </w:rPr>
-            </w:pPr>
-            <w:r>
-              <w:rPr>
-                <w:rFonts w:ascii="Arial" w:hAnsi="Arial" w:cs="Arial"/>
-                <w:sz w:val="20"/>
-                <w:szCs w:val="20"/>
-              </w:rPr>
-              <w:t>9: Don’t know</w:t>
-            </w:r>
-          </w:p>
         </w:tc>
       </w:tr>
       <w:tr>
@@ -2239,40 +2029,6 @@
                 <w:szCs w:val="20"/>
               </w:rPr>
               <w:t>2: No</w:t>
-            </w:r>
-          </w:p>
-          <w:p>
-            <w:pPr>
-              <w:rPr>
-                <w:rFonts w:ascii="Arial" w:hAnsi="Arial" w:cs="Arial"/>
-                <w:sz w:val="20"/>
-                <w:szCs w:val="20"/>
-              </w:rPr>
-            </w:pPr>
-            <w:r>
-              <w:rPr>
-                <w:rFonts w:ascii="Arial" w:hAnsi="Arial" w:cs="Arial"/>
-                <w:sz w:val="20"/>
-                <w:szCs w:val="20"/>
-              </w:rPr>
-              <w:t>7: Refused</w:t>
-            </w:r>
-          </w:p>
-          <w:p>
-            <w:pPr>
-              <w:rPr>
-                <w:rFonts w:ascii="Arial" w:hAnsi="Arial" w:cs="Arial"/>
-                <w:sz w:val="20"/>
-                <w:szCs w:val="20"/>
-              </w:rPr>
-            </w:pPr>
-            <w:r>
-              <w:rPr>
-                <w:rFonts w:ascii="Arial" w:hAnsi="Arial" w:cs="Arial"/>
-                <w:sz w:val="20"/>
-                <w:szCs w:val="20"/>
-              </w:rPr>
-              <w:t>9: Don’t know</w:t>
             </w:r>
           </w:p>
         </w:tc>
@@ -2898,6 +2654,7 @@
   <w:style w:type="character" w:default="1" w:styleId="Absatz-Standardschriftart">
     <w:name w:val="Default Paragraph Font"/>
     <w:uiPriority w:val="1"/>
+    <w:semiHidden/>
     <w:unhideWhenUsed/>
   </w:style>
   <w:style w:type="table" w:default="1" w:styleId="NormaleTabelle">

</xml_diff>